<commit_message>
feat: Created Capstone Project Proposal template
</commit_message>
<xml_diff>
--- a/Capstone Project Proposal.docx
+++ b/Capstone Project Proposal.docx
@@ -4,7 +4,10 @@
   <w:body>
     <w:p>
       <w:r>
-        <w:t>Application title- Name of your program.</w:t>
+        <w:t>Application title</w:t>
+      </w:r>
+      <w:r>
+        <w:t>: Personal Finance Input Application</w:t>
       </w:r>
     </w:p>
     <w:p>

</xml_diff>

<commit_message>
feat: Completed Module 1 - Project Presentation documents
</commit_message>
<xml_diff>
--- a/Capstone Project Proposal.docx
+++ b/Capstone Project Proposal.docx
@@ -3,41 +3,497 @@
 <w:document xmlns:wpc="http://schemas.microsoft.com/office/word/2010/wordprocessingCanvas" xmlns:cx="http://schemas.microsoft.com/office/drawing/2014/chartex" xmlns:cx1="http://schemas.microsoft.com/office/drawing/2015/9/8/chartex" xmlns:cx2="http://schemas.microsoft.com/office/drawing/2015/10/21/chartex" xmlns:cx3="http://schemas.microsoft.com/office/drawing/2016/5/9/chartex" xmlns:cx4="http://schemas.microsoft.com/office/drawing/2016/5/10/chartex" xmlns:cx5="http://schemas.microsoft.com/office/drawing/2016/5/11/chartex" xmlns:cx6="http://schemas.microsoft.com/office/drawing/2016/5/12/chartex" xmlns:cx7="http://schemas.microsoft.com/office/drawing/2016/5/13/chartex" xmlns:cx8="http://schemas.microsoft.com/office/drawing/2016/5/14/chartex" xmlns:mc="http://schemas.openxmlformats.org/markup-compatibility/2006" xmlns:aink="http://schemas.microsoft.com/office/drawing/2016/ink" xmlns:am3d="http://schemas.microsoft.com/office/drawing/2017/model3d" xmlns:o="urn:schemas-microsoft-com:office:office" xmlns:oel="http://schemas.microsoft.com/office/2019/extlst" xmlns:r="http://schemas.openxmlformats.org/officeDocument/2006/relationships" xmlns:m="http://schemas.openxmlformats.org/officeDocument/2006/math" xmlns:v="urn:schemas-microsoft-com:vml" xmlns:wp14="http://schemas.microsoft.com/office/word/2010/wordprocessingDrawing" xmlns:wp="http://schemas.openxmlformats.org/drawingml/2006/wordprocessingDrawing" xmlns:w10="urn:schemas-microsoft-com:office:word" xmlns:w="http://schemas.openxmlformats.org/wordprocessingml/2006/main" xmlns:w14="http://schemas.microsoft.com/office/word/2010/wordml" xmlns:w15="http://schemas.microsoft.com/office/word/2012/wordml" xmlns:w16cex="http://schemas.microsoft.com/office/word/2018/wordml/cex" xmlns:w16cid="http://schemas.microsoft.com/office/word/2016/wordml/cid" xmlns:w16="http://schemas.microsoft.com/office/word/2018/wordml" xmlns:w16sdtdh="http://schemas.microsoft.com/office/word/2020/wordml/sdtdatahash" xmlns:w16se="http://schemas.microsoft.com/office/word/2015/wordml/symex" xmlns:wpg="http://schemas.microsoft.com/office/word/2010/wordprocessingGroup" xmlns:wpi="http://schemas.microsoft.com/office/word/2010/wordprocessingInk" xmlns:wne="http://schemas.microsoft.com/office/word/2006/wordml" xmlns:wps="http://schemas.microsoft.com/office/word/2010/wordprocessingShape" mc:Ignorable="w14 w15 w16se w16cid w16 w16cex w16sdtdh wp14">
   <w:body>
     <w:p>
-      <w:r>
-        <w:t>Application title</w:t>
-      </w:r>
-      <w:r>
-        <w:t>: Personal Finance Input Application</w:t>
+      <w:pPr>
+        <w:jc w:val="center"/>
+        <w:rPr>
+          <w:b/>
+          <w:bCs/>
+          <w:sz w:val="28"/>
+          <w:szCs w:val="28"/>
+        </w:rPr>
+      </w:pPr>
+      <w:r>
+        <w:rPr>
+          <w:b/>
+          <w:bCs/>
+          <w:sz w:val="28"/>
+          <w:szCs w:val="28"/>
+        </w:rPr>
+        <w:t>Programming Journal – OTech Computer Programming Capstone Project</w:t>
       </w:r>
     </w:p>
     <w:p>
-      <w:r>
-        <w:t>Purpose- Summary of the proposed purpose of the application.</w:t>
+      <w:pPr>
+        <w:rPr>
+          <w:sz w:val="24"/>
+          <w:szCs w:val="24"/>
+        </w:rPr>
+      </w:pPr>
+      <w:r>
+        <w:rPr>
+          <w:b/>
+          <w:bCs/>
+          <w:sz w:val="24"/>
+          <w:szCs w:val="24"/>
+        </w:rPr>
+        <w:t>Application title</w:t>
+      </w:r>
+      <w:r>
+        <w:rPr>
+          <w:sz w:val="24"/>
+          <w:szCs w:val="24"/>
+        </w:rPr>
+        <w:t xml:space="preserve">: </w:t>
+      </w:r>
+      <w:r>
+        <w:rPr>
+          <w:sz w:val="24"/>
+          <w:szCs w:val="24"/>
+        </w:rPr>
+        <w:t xml:space="preserve"> </w:t>
+      </w:r>
+      <w:r>
+        <w:rPr>
+          <w:sz w:val="24"/>
+          <w:szCs w:val="24"/>
+        </w:rPr>
+        <w:t>Quick Start Finance</w:t>
       </w:r>
     </w:p>
     <w:p>
-      <w:r>
-        <w:t>Program procedures- How the program will run.</w:t>
-      </w:r>
+      <w:pPr>
+        <w:rPr>
+          <w:sz w:val="24"/>
+          <w:szCs w:val="24"/>
+        </w:rPr>
+      </w:pPr>
     </w:p>
     <w:p>
-      <w:r>
-        <w:t xml:space="preserve">Target Client - Who is the program for? Why do they need it? </w:t>
-      </w:r>
-      <w:proofErr w:type="gramStart"/>
-      <w:r>
-        <w:t>etc..</w:t>
-      </w:r>
-      <w:proofErr w:type="gramEnd"/>
+      <w:pPr>
+        <w:rPr>
+          <w:sz w:val="24"/>
+          <w:szCs w:val="24"/>
+        </w:rPr>
+      </w:pPr>
+      <w:r>
+        <w:rPr>
+          <w:b/>
+          <w:bCs/>
+          <w:sz w:val="24"/>
+          <w:szCs w:val="24"/>
+        </w:rPr>
+        <w:t>Purpose</w:t>
+      </w:r>
+      <w:r>
+        <w:rPr>
+          <w:sz w:val="24"/>
+          <w:szCs w:val="24"/>
+        </w:rPr>
+        <w:t>:</w:t>
+      </w:r>
+      <w:r>
+        <w:rPr>
+          <w:sz w:val="24"/>
+          <w:szCs w:val="24"/>
+        </w:rPr>
+        <w:t xml:space="preserve"> </w:t>
+      </w:r>
+      <w:r>
+        <w:rPr>
+          <w:sz w:val="24"/>
+          <w:szCs w:val="24"/>
+        </w:rPr>
+        <w:t xml:space="preserve"> </w:t>
+      </w:r>
+      <w:r>
+        <w:rPr>
+          <w:sz w:val="24"/>
+          <w:szCs w:val="24"/>
+        </w:rPr>
+        <w:t xml:space="preserve">The purpose of the </w:t>
+      </w:r>
+      <w:r>
+        <w:rPr>
+          <w:sz w:val="24"/>
+          <w:szCs w:val="24"/>
+        </w:rPr>
+        <w:t>Quick Start Finance</w:t>
+      </w:r>
+      <w:r>
+        <w:rPr>
+          <w:sz w:val="24"/>
+          <w:szCs w:val="24"/>
+        </w:rPr>
+        <w:t xml:space="preserve"> application </w:t>
+      </w:r>
+      <w:r>
+        <w:rPr>
+          <w:sz w:val="24"/>
+          <w:szCs w:val="24"/>
+        </w:rPr>
+        <w:t xml:space="preserve">is to enable </w:t>
+      </w:r>
+      <w:r>
+        <w:rPr>
+          <w:sz w:val="24"/>
+          <w:szCs w:val="24"/>
+        </w:rPr>
+        <w:t xml:space="preserve">young </w:t>
+      </w:r>
+      <w:r>
+        <w:rPr>
+          <w:sz w:val="24"/>
+          <w:szCs w:val="24"/>
+        </w:rPr>
+        <w:t>users to track their personal budgets of income and expense in an easy-to-read, simple, light-weight manner.</w:t>
+      </w:r>
     </w:p>
     <w:p>
-      <w:r>
-        <w:t>Notes and restrictions- May or may not apply.</w:t>
-      </w:r>
+      <w:pPr>
+        <w:rPr>
+          <w:sz w:val="24"/>
+          <w:szCs w:val="24"/>
+        </w:rPr>
+      </w:pPr>
     </w:p>
     <w:p>
-      <w:r>
-        <w:t>Comments- miscellaneous comments, may not apply.</w:t>
+      <w:pPr>
+        <w:rPr>
+          <w:sz w:val="24"/>
+          <w:szCs w:val="24"/>
+        </w:rPr>
+      </w:pPr>
+      <w:r>
+        <w:rPr>
+          <w:b/>
+          <w:bCs/>
+          <w:sz w:val="24"/>
+          <w:szCs w:val="24"/>
+        </w:rPr>
+        <w:t>Program procedures</w:t>
+      </w:r>
+      <w:r>
+        <w:rPr>
+          <w:b/>
+          <w:bCs/>
+          <w:sz w:val="24"/>
+          <w:szCs w:val="24"/>
+        </w:rPr>
+        <w:t>:</w:t>
+      </w:r>
+      <w:r>
+        <w:rPr>
+          <w:b/>
+          <w:bCs/>
+          <w:sz w:val="24"/>
+          <w:szCs w:val="24"/>
+        </w:rPr>
+        <w:t xml:space="preserve"> </w:t>
+      </w:r>
+      <w:r>
+        <w:rPr>
+          <w:sz w:val="24"/>
+          <w:szCs w:val="24"/>
+        </w:rPr>
+        <w:t xml:space="preserve"> </w:t>
+      </w:r>
+      <w:r>
+        <w:rPr>
+          <w:sz w:val="24"/>
+          <w:szCs w:val="24"/>
+        </w:rPr>
+        <w:t xml:space="preserve">The </w:t>
+      </w:r>
+      <w:r>
+        <w:rPr>
+          <w:sz w:val="24"/>
+          <w:szCs w:val="24"/>
+        </w:rPr>
+        <w:t>Quick Start Finance</w:t>
+      </w:r>
+      <w:r>
+        <w:rPr>
+          <w:sz w:val="24"/>
+          <w:szCs w:val="24"/>
+        </w:rPr>
+        <w:t xml:space="preserve"> application </w:t>
+      </w:r>
+      <w:r>
+        <w:rPr>
+          <w:sz w:val="24"/>
+          <w:szCs w:val="24"/>
+        </w:rPr>
+        <w:t xml:space="preserve">will enable users to create a personal account.  The personal account will include username, birthday, phone, address and password.  Then the user may login into a dashboard.  Within the personal dashboard, </w:t>
+      </w:r>
+      <w:r>
+        <w:rPr>
+          <w:sz w:val="24"/>
+          <w:szCs w:val="24"/>
+        </w:rPr>
+        <w:t xml:space="preserve">the </w:t>
+      </w:r>
+      <w:r>
+        <w:rPr>
+          <w:sz w:val="24"/>
+          <w:szCs w:val="24"/>
+        </w:rPr>
+        <w:t xml:space="preserve">user will then be able to enter individual income records, including income title/name, categories, date of income, income amount and description of </w:t>
+      </w:r>
+      <w:r>
+        <w:rPr>
+          <w:sz w:val="24"/>
+          <w:szCs w:val="24"/>
+        </w:rPr>
+        <w:t xml:space="preserve">the </w:t>
+      </w:r>
+      <w:r>
+        <w:rPr>
+          <w:sz w:val="24"/>
+          <w:szCs w:val="24"/>
+        </w:rPr>
+        <w:t xml:space="preserve">income record.  Likewise, the user will be able to enter the same details for expenses.  There will be a navigation menu that will allow the user to </w:t>
+      </w:r>
+      <w:r>
+        <w:rPr>
+          <w:sz w:val="24"/>
+          <w:szCs w:val="24"/>
+        </w:rPr>
+        <w:t xml:space="preserve">easily </w:t>
+      </w:r>
+      <w:r>
+        <w:rPr>
+          <w:sz w:val="24"/>
+          <w:szCs w:val="24"/>
+        </w:rPr>
+        <w:t>view the dashboard, income page, expense page, as well as tabs to view income/expense records and totals, and finally to logout.</w:t>
+      </w:r>
+    </w:p>
+    <w:p>
+      <w:pPr>
+        <w:rPr>
+          <w:sz w:val="24"/>
+          <w:szCs w:val="24"/>
+        </w:rPr>
+      </w:pPr>
+    </w:p>
+    <w:p>
+      <w:pPr>
+        <w:rPr>
+          <w:sz w:val="24"/>
+          <w:szCs w:val="24"/>
+        </w:rPr>
+      </w:pPr>
+      <w:r>
+        <w:rPr>
+          <w:b/>
+          <w:bCs/>
+          <w:sz w:val="24"/>
+          <w:szCs w:val="24"/>
+        </w:rPr>
+        <w:t>Target Client</w:t>
+      </w:r>
+      <w:r>
+        <w:rPr>
+          <w:b/>
+          <w:bCs/>
+          <w:sz w:val="24"/>
+          <w:szCs w:val="24"/>
+        </w:rPr>
+        <w:t>:</w:t>
+      </w:r>
+      <w:r>
+        <w:rPr>
+          <w:b/>
+          <w:bCs/>
+          <w:sz w:val="24"/>
+          <w:szCs w:val="24"/>
+        </w:rPr>
+        <w:t xml:space="preserve"> </w:t>
+      </w:r>
+      <w:r>
+        <w:rPr>
+          <w:sz w:val="24"/>
+          <w:szCs w:val="24"/>
+        </w:rPr>
+        <w:t xml:space="preserve"> </w:t>
+      </w:r>
+      <w:r>
+        <w:rPr>
+          <w:sz w:val="24"/>
+          <w:szCs w:val="24"/>
+        </w:rPr>
+        <w:t>This application is mainly targeted toward young, college age individuals who want to get started tracking their money without too much complication or confusing financial numbers (things that may be important later in life).  It will enable teenagers and early twenty-somethings to gain some financial literacy and understand the arithmetic of incom</w:t>
+      </w:r>
+      <w:r>
+        <w:rPr>
+          <w:sz w:val="24"/>
+          <w:szCs w:val="24"/>
+        </w:rPr>
+        <w:t xml:space="preserve">ing money </w:t>
+      </w:r>
+      <w:r>
+        <w:rPr>
+          <w:sz w:val="24"/>
+          <w:szCs w:val="24"/>
+        </w:rPr>
+        <w:t>and outflow</w:t>
+      </w:r>
+      <w:r>
+        <w:rPr>
+          <w:sz w:val="24"/>
+          <w:szCs w:val="24"/>
+        </w:rPr>
+        <w:t>ing expenditures</w:t>
+      </w:r>
+      <w:r>
+        <w:rPr>
+          <w:sz w:val="24"/>
+          <w:szCs w:val="24"/>
+        </w:rPr>
+        <w:t xml:space="preserve"> to help prepare for getting on their own, before their personal “checkbooks” and financial statements become too complicated.</w:t>
+      </w:r>
+    </w:p>
+    <w:p>
+      <w:pPr>
+        <w:rPr>
+          <w:sz w:val="24"/>
+          <w:szCs w:val="24"/>
+        </w:rPr>
+      </w:pPr>
+    </w:p>
+    <w:p>
+      <w:pPr>
+        <w:rPr>
+          <w:sz w:val="24"/>
+          <w:szCs w:val="24"/>
+        </w:rPr>
+      </w:pPr>
+      <w:r>
+        <w:rPr>
+          <w:b/>
+          <w:bCs/>
+          <w:sz w:val="24"/>
+          <w:szCs w:val="24"/>
+        </w:rPr>
+        <w:t>Notes and restrictions</w:t>
+      </w:r>
+      <w:r>
+        <w:rPr>
+          <w:b/>
+          <w:bCs/>
+          <w:sz w:val="24"/>
+          <w:szCs w:val="24"/>
+        </w:rPr>
+        <w:t>:</w:t>
+      </w:r>
+      <w:r>
+        <w:rPr>
+          <w:sz w:val="24"/>
+          <w:szCs w:val="24"/>
+        </w:rPr>
+        <w:t xml:space="preserve">  </w:t>
+      </w:r>
+      <w:r>
+        <w:rPr>
+          <w:sz w:val="24"/>
+          <w:szCs w:val="24"/>
+        </w:rPr>
+        <w:t>This application may be of use to older users for the simple transactions mentioned above.  However, it has limited application and would not be a good fit for someone with complex needs, such as investments, retirement</w:t>
+      </w:r>
+      <w:r>
+        <w:rPr>
+          <w:sz w:val="24"/>
+          <w:szCs w:val="24"/>
+        </w:rPr>
+        <w:t>, taxes</w:t>
+      </w:r>
+      <w:r>
+        <w:rPr>
+          <w:sz w:val="24"/>
+          <w:szCs w:val="24"/>
+        </w:rPr>
+        <w:t xml:space="preserve"> or asset reporting.</w:t>
+      </w:r>
+      <w:r>
+        <w:rPr>
+          <w:sz w:val="24"/>
+          <w:szCs w:val="24"/>
+        </w:rPr>
+        <w:t xml:space="preserve">  The user will not see income statements or balance sheets.  </w:t>
+      </w:r>
+      <w:r>
+        <w:rPr>
+          <w:sz w:val="24"/>
+          <w:szCs w:val="24"/>
+        </w:rPr>
+        <w:t>Indeed, mature users may find the interface even childish or naïve.</w:t>
+      </w:r>
+      <w:r>
+        <w:rPr>
+          <w:sz w:val="24"/>
+          <w:szCs w:val="24"/>
+        </w:rPr>
+        <w:t xml:space="preserve">  Again, we are specifically targeting the youth.</w:t>
+      </w:r>
+    </w:p>
+    <w:p>
+      <w:pPr>
+        <w:rPr>
+          <w:sz w:val="24"/>
+          <w:szCs w:val="24"/>
+        </w:rPr>
+      </w:pPr>
+    </w:p>
+    <w:p>
+      <w:pPr>
+        <w:rPr>
+          <w:sz w:val="24"/>
+          <w:szCs w:val="24"/>
+        </w:rPr>
+      </w:pPr>
+      <w:r>
+        <w:rPr>
+          <w:b/>
+          <w:bCs/>
+          <w:sz w:val="24"/>
+          <w:szCs w:val="24"/>
+        </w:rPr>
+        <w:t>Comments</w:t>
+      </w:r>
+      <w:r>
+        <w:rPr>
+          <w:sz w:val="24"/>
+          <w:szCs w:val="24"/>
+        </w:rPr>
+        <w:t xml:space="preserve">:  </w:t>
+      </w:r>
+      <w:r>
+        <w:rPr>
+          <w:sz w:val="24"/>
+          <w:szCs w:val="24"/>
+        </w:rPr>
+        <w:t xml:space="preserve">Our hope at the </w:t>
+      </w:r>
+      <w:r>
+        <w:rPr>
+          <w:sz w:val="24"/>
+          <w:szCs w:val="24"/>
+        </w:rPr>
+        <w:t>Quick Start Finance</w:t>
+      </w:r>
+      <w:r>
+        <w:rPr>
+          <w:sz w:val="24"/>
+          <w:szCs w:val="24"/>
+        </w:rPr>
+        <w:t xml:space="preserve"> </w:t>
+      </w:r>
+      <w:r>
+        <w:rPr>
+          <w:sz w:val="24"/>
+          <w:szCs w:val="24"/>
+        </w:rPr>
+        <w:t xml:space="preserve">Company is to urge young people to begin taking stock of their financial situation and ease them into a life of financial literacy.  </w:t>
       </w:r>
     </w:p>
     <w:sectPr>

</xml_diff>